<commit_message>
Pytest Result Passed \ Failed
</commit_message>
<xml_diff>
--- a/TestCaseWord.docx
+++ b/TestCaseWord.docx
@@ -569,23 +569,13 @@
               </w:rPr>
             </w:pPr>
             <w:r>
-              <w:t xml:space="preserve">via file </w:t>
-            </w:r>
-            <w:proofErr w:type="spellStart"/>
-            <w:r>
-              <w:t>ETIPortfolio</w:t>
-            </w:r>
-            <w:proofErr w:type="spellEnd"/>
-            <w:r>
-              <w:t>/</w:t>
-            </w:r>
-            <w:proofErr w:type="spellStart"/>
-            <w:r>
-              <w:t>rp</w:t>
-            </w:r>
-            <w:proofErr w:type="spellEnd"/>
-            <w:r>
-              <w:t>-portfolio/</w:t>
+              <w:t>via file E</w:t>
+            </w:r>
+            <w:r>
+              <w:t>TICA1/</w:t>
+            </w:r>
+            <w:r>
+              <w:t xml:space="preserve"> </w:t>
             </w:r>
             <w:proofErr w:type="spellStart"/>
             <w:r>
@@ -936,10 +926,7 @@
           </w:p>
           <w:p>
             <w:r>
-              <w:t xml:space="preserve">3. Input Category name = </w:t>
-            </w:r>
-            <w:r>
-              <w:t>Projects</w:t>
+              <w:t>3. Input Category name = Projects</w:t>
             </w:r>
           </w:p>
         </w:tc>
@@ -1045,10 +1032,7 @@
           </w:p>
           <w:p>
             <w:r>
-              <w:t xml:space="preserve">3. Input Category name = </w:t>
-            </w:r>
-            <w:r>
-              <w:t>Hobbies</w:t>
+              <w:t>3. Input Category name = Hobbies</w:t>
             </w:r>
           </w:p>
         </w:tc>
@@ -1070,6 +1054,8 @@
             <w:r>
               <w:t>Pass</w:t>
             </w:r>
+            <w:bookmarkStart w:id="0" w:name="_GoBack"/>
+            <w:bookmarkEnd w:id="0"/>
           </w:p>
         </w:tc>
       </w:tr>
@@ -1157,7 +1143,7 @@
           </w:tcPr>
           <w:p>
             <w:r>
-              <w:t>Fail</w:t>
+              <w:t>Passed – supposed to failed as invalid characters were entered</w:t>
             </w:r>
           </w:p>
         </w:tc>
@@ -1243,10 +1229,7 @@
           </w:p>
           <w:p>
             <w:r>
-              <w:t xml:space="preserve">3. </w:t>
-            </w:r>
-            <w:r>
-              <w:t>Input Title= Test Char</w:t>
+              <w:t>3. Input Title= Test Char</w:t>
             </w:r>
           </w:p>
           <w:p>
@@ -1297,6 +1280,11 @@
               <w:t>…………………</w:t>
             </w:r>
           </w:p>
+          <w:p>
+            <w:r>
+              <w:t>5. Not selecting a category option</w:t>
+            </w:r>
+          </w:p>
         </w:tc>
         <w:tc>
           <w:tcPr>
@@ -1314,7 +1302,10 @@
           </w:tcPr>
           <w:p>
             <w:r>
-              <w:t>Fail</w:t>
+              <w:t>Fa</w:t>
+            </w:r>
+            <w:r>
+              <w:t>iled as expected – did not select category option</w:t>
             </w:r>
           </w:p>
         </w:tc>
@@ -1405,6 +1396,9 @@
             <w:r>
               <w:t>Pass</w:t>
             </w:r>
+            <w:r>
+              <w:t>ed</w:t>
+            </w:r>
           </w:p>
         </w:tc>
       </w:tr>
@@ -1472,10 +1466,7 @@
           </w:p>
           <w:p>
             <w:r>
-              <w:t xml:space="preserve">4. Comment: </w:t>
-            </w:r>
-            <w:r>
-              <w:t>Empty</w:t>
+              <w:t>4. Comment: Empty</w:t>
             </w:r>
           </w:p>
         </w:tc>
@@ -1495,7 +1486,15 @@
           </w:tcPr>
           <w:p>
             <w:r>
-              <w:t>Fail</w:t>
+              <w:t xml:space="preserve">Passed – Supposed to be fail as the comment field was empty (but it went </w:t>
+            </w:r>
+            <w:proofErr w:type="gramStart"/>
+            <w:r>
+              <w:t>through</w:t>
+            </w:r>
+            <w:proofErr w:type="gramEnd"/>
+            <w:r>
+              <w:t xml:space="preserve"> but comment is not posted.)</w:t>
             </w:r>
           </w:p>
         </w:tc>
@@ -1576,6 +1575,7 @@
           </w:tcPr>
           <w:p>
             <w:r>
+              <w:lastRenderedPageBreak/>
               <w:t>2.1</w:t>
             </w:r>
           </w:p>
@@ -1645,7 +1645,6 @@
           </w:tcPr>
           <w:p>
             <w:r>
-              <w:lastRenderedPageBreak/>
               <w:t>2.2</w:t>
             </w:r>
           </w:p>
@@ -1865,8 +1864,53 @@
       </w:tr>
     </w:tbl>
     <w:p>
-      <w:bookmarkStart w:id="0" w:name="_GoBack"/>
-      <w:bookmarkEnd w:id="0"/>
+      <w:r>
+        <w:rPr>
+          <w:noProof/>
+        </w:rPr>
+        <w:lastRenderedPageBreak/>
+        <w:drawing>
+          <wp:inline distT="0" distB="0" distL="0" distR="0" wp14:anchorId="30681955" wp14:editId="425E89B9">
+            <wp:extent cx="7289800" cy="4800600"/>
+            <wp:effectExtent l="0" t="0" r="0" b="0"/>
+            <wp:docPr id="1" name="Picture 1" descr="A screenshot of a computer&#10;&#10;Description automatically generated"/>
+            <wp:cNvGraphicFramePr>
+              <a:graphicFrameLocks xmlns:a="http://schemas.openxmlformats.org/drawingml/2006/main" noChangeAspect="1"/>
+            </wp:cNvGraphicFramePr>
+            <a:graphic xmlns:a="http://schemas.openxmlformats.org/drawingml/2006/main">
+              <a:graphicData uri="http://schemas.openxmlformats.org/drawingml/2006/picture">
+                <pic:pic xmlns:pic="http://schemas.openxmlformats.org/drawingml/2006/picture">
+                  <pic:nvPicPr>
+                    <pic:cNvPr id="1" name="Screenshot 2019-11-23 at 12.09.12 PM.png"/>
+                    <pic:cNvPicPr/>
+                  </pic:nvPicPr>
+                  <pic:blipFill>
+                    <a:blip r:embed="rId4">
+                      <a:extLst>
+                        <a:ext uri="{28A0092B-C50C-407E-A947-70E740481C1C}">
+                          <a14:useLocalDpi xmlns:a14="http://schemas.microsoft.com/office/drawing/2010/main" val="0"/>
+                        </a:ext>
+                      </a:extLst>
+                    </a:blip>
+                    <a:stretch>
+                      <a:fillRect/>
+                    </a:stretch>
+                  </pic:blipFill>
+                  <pic:spPr>
+                    <a:xfrm>
+                      <a:off x="0" y="0"/>
+                      <a:ext cx="7289800" cy="4800600"/>
+                    </a:xfrm>
+                    <a:prstGeom prst="rect">
+                      <a:avLst/>
+                    </a:prstGeom>
+                  </pic:spPr>
+                </pic:pic>
+              </a:graphicData>
+            </a:graphic>
+          </wp:inline>
+        </w:drawing>
+      </w:r>
     </w:p>
     <w:sectPr>
       <w:pgSz w:w="16840" w:h="11900" w:orient="landscape"/>

</xml_diff>